<commit_message>
Documentation done + few bugs fixed. Version 1.0
</commit_message>
<xml_diff>
--- a/Doc/Documentatie.docx
+++ b/Doc/Documentatie.docx
@@ -23,11 +23,15 @@
         <w:jc w:val="center"/>
         <w:rPr>
           <w:rFonts w:ascii="Times New Roman" w:hAnsi="Times New Roman" w:cs="Times New Roman"/>
-        </w:rPr>
-      </w:pPr>
-      <w:r>
-        <w:rPr>
-          <w:rFonts w:ascii="Times New Roman" w:hAnsi="Times New Roman" w:cs="Times New Roman"/>
+          <w:sz w:val="72"/>
+          <w:szCs w:val="72"/>
+        </w:rPr>
+      </w:pPr>
+      <w:r>
+        <w:rPr>
+          <w:rFonts w:ascii="Times New Roman" w:hAnsi="Times New Roman" w:cs="Times New Roman"/>
+          <w:sz w:val="72"/>
+          <w:szCs w:val="72"/>
         </w:rPr>
         <w:t>Bills</w:t>
       </w:r>
@@ -170,7 +174,7 @@
                 <w:sz w:val="32"/>
                 <w:szCs w:val="32"/>
               </w:rPr>
-              <w:t>1</w:t>
+              <w:t>2</w:t>
             </w:r>
             <w:r>
               <w:rPr>
@@ -704,7 +708,7 @@
                 <w:sz w:val="32"/>
                 <w:szCs w:val="32"/>
               </w:rPr>
-              <w:t>3</w:t>
+              <w:t>4</w:t>
             </w:r>
             <w:r>
               <w:rPr>
@@ -971,7 +975,7 @@
                 <w:sz w:val="32"/>
                 <w:szCs w:val="32"/>
               </w:rPr>
-              <w:t>5</w:t>
+              <w:t>6</w:t>
             </w:r>
             <w:r>
               <w:rPr>
@@ -1129,7 +1133,6 @@
           <w:sz w:val="36"/>
           <w:szCs w:val="36"/>
         </w:rPr>
-        <w:lastRenderedPageBreak/>
         <w:t>Descriere aplicație:</w:t>
       </w:r>
       <w:bookmarkEnd w:id="0"/>
@@ -1151,15 +1154,7 @@
           <w:szCs w:val="24"/>
         </w:rPr>
         <w:tab/>
-        <w:t>Echipa Brigada Diverse vine cu o soluție software interactivă chiar pe dispozitivul dumneavoastră Android și anume</w:t>
-      </w:r>
-      <w:r>
-        <w:rPr>
-          <w:rFonts w:ascii="Times New Roman" w:hAnsi="Times New Roman" w:cs="Times New Roman"/>
-          <w:sz w:val="24"/>
-          <w:szCs w:val="24"/>
-        </w:rPr>
-        <w:t xml:space="preserve"> </w:t>
+        <w:t xml:space="preserve">Echipa </w:t>
       </w:r>
       <w:r>
         <w:rPr>
@@ -1169,6 +1164,32 @@
           <w:sz w:val="24"/>
           <w:szCs w:val="24"/>
         </w:rPr>
+        <w:t>Brigada Diverse</w:t>
+      </w:r>
+      <w:r>
+        <w:rPr>
+          <w:rFonts w:ascii="Times New Roman" w:hAnsi="Times New Roman" w:cs="Times New Roman"/>
+          <w:sz w:val="24"/>
+          <w:szCs w:val="24"/>
+        </w:rPr>
+        <w:t xml:space="preserve"> vine cu o soluție software interactivă chiar pe dispozitivul dumneavoastră Android și anume</w:t>
+      </w:r>
+      <w:r>
+        <w:rPr>
+          <w:rFonts w:ascii="Times New Roman" w:hAnsi="Times New Roman" w:cs="Times New Roman"/>
+          <w:sz w:val="24"/>
+          <w:szCs w:val="24"/>
+        </w:rPr>
+        <w:t xml:space="preserve"> </w:t>
+      </w:r>
+      <w:r>
+        <w:rPr>
+          <w:rFonts w:ascii="Times New Roman" w:hAnsi="Times New Roman" w:cs="Times New Roman"/>
+          <w:b/>
+          <w:bCs/>
+          <w:sz w:val="24"/>
+          <w:szCs w:val="24"/>
+        </w:rPr>
         <w:t>Bills</w:t>
       </w:r>
       <w:r>
@@ -1265,7 +1286,15 @@
           <w:sz w:val="24"/>
           <w:szCs w:val="24"/>
         </w:rPr>
-        <w:t>, oferindu-i informații și statistici despre totalul de plată, numărul de facturi neplătite, numărul de facturi care au depășit perioada scadentă.</w:t>
+        <w:t>, oferindu-i informații și statistici despre totalul de plată, numărul de facturi neplătite, numărul de facturi care au depășit perioada scadentă</w:t>
+      </w:r>
+      <w:r>
+        <w:rPr>
+          <w:rFonts w:ascii="Times New Roman" w:hAnsi="Times New Roman" w:cs="Times New Roman"/>
+          <w:sz w:val="24"/>
+          <w:szCs w:val="24"/>
+        </w:rPr>
+        <w:t>.</w:t>
       </w:r>
     </w:p>
     <w:p>
@@ -1428,6 +1457,75 @@
     <w:p>
       <w:pPr>
         <w:spacing w:line="360" w:lineRule="auto"/>
+        <w:ind w:firstLine="720"/>
+        <w:jc w:val="center"/>
+        <w:rPr>
+          <w:rFonts w:ascii="Times New Roman" w:hAnsi="Times New Roman" w:cs="Times New Roman"/>
+          <w:sz w:val="24"/>
+          <w:szCs w:val="24"/>
+        </w:rPr>
+      </w:pPr>
+      <w:r>
+        <w:rPr>
+          <w:rFonts w:ascii="Times New Roman" w:hAnsi="Times New Roman" w:cs="Times New Roman"/>
+          <w:noProof/>
+          <w:sz w:val="24"/>
+          <w:szCs w:val="24"/>
+        </w:rPr>
+        <w:lastRenderedPageBreak/>
+        <w:drawing>
+          <wp:inline distT="0" distB="0" distL="0" distR="0" wp14:anchorId="43053C8B" wp14:editId="3CA11F7C">
+            <wp:extent cx="2409825" cy="4019550"/>
+            <wp:effectExtent l="0" t="0" r="9525" b="0"/>
+            <wp:docPr id="1" name="Picture 1"/>
+            <wp:cNvGraphicFramePr>
+              <a:graphicFrameLocks xmlns:a="http://schemas.openxmlformats.org/drawingml/2006/main" noChangeAspect="1"/>
+            </wp:cNvGraphicFramePr>
+            <a:graphic xmlns:a="http://schemas.openxmlformats.org/drawingml/2006/main">
+              <a:graphicData uri="http://schemas.openxmlformats.org/drawingml/2006/picture">
+                <pic:pic xmlns:pic="http://schemas.openxmlformats.org/drawingml/2006/picture">
+                  <pic:nvPicPr>
+                    <pic:cNvPr id="0" name="Picture 2"/>
+                    <pic:cNvPicPr>
+                      <a:picLocks noChangeAspect="1" noChangeArrowheads="1"/>
+                    </pic:cNvPicPr>
+                  </pic:nvPicPr>
+                  <pic:blipFill>
+                    <a:blip r:embed="rId6">
+                      <a:extLst>
+                        <a:ext uri="{28A0092B-C50C-407E-A947-70E740481C1C}">
+                          <a14:useLocalDpi xmlns:a14="http://schemas.microsoft.com/office/drawing/2010/main" val="0"/>
+                        </a:ext>
+                      </a:extLst>
+                    </a:blip>
+                    <a:srcRect/>
+                    <a:stretch>
+                      <a:fillRect/>
+                    </a:stretch>
+                  </pic:blipFill>
+                  <pic:spPr bwMode="auto">
+                    <a:xfrm>
+                      <a:off x="0" y="0"/>
+                      <a:ext cx="2409825" cy="4019550"/>
+                    </a:xfrm>
+                    <a:prstGeom prst="rect">
+                      <a:avLst/>
+                    </a:prstGeom>
+                    <a:noFill/>
+                    <a:ln>
+                      <a:noFill/>
+                    </a:ln>
+                  </pic:spPr>
+                </pic:pic>
+              </a:graphicData>
+            </a:graphic>
+          </wp:inline>
+        </w:drawing>
+      </w:r>
+    </w:p>
+    <w:p>
+      <w:pPr>
+        <w:spacing w:line="360" w:lineRule="auto"/>
         <w:jc w:val="both"/>
         <w:rPr>
           <w:rFonts w:ascii="Times New Roman" w:hAnsi="Times New Roman" w:cs="Times New Roman"/>
@@ -1597,6 +1695,74 @@
     <w:p>
       <w:pPr>
         <w:spacing w:line="360" w:lineRule="auto"/>
+        <w:jc w:val="center"/>
+        <w:rPr>
+          <w:rFonts w:ascii="Times New Roman" w:hAnsi="Times New Roman" w:cs="Times New Roman"/>
+          <w:sz w:val="24"/>
+          <w:szCs w:val="24"/>
+        </w:rPr>
+      </w:pPr>
+      <w:r>
+        <w:rPr>
+          <w:rFonts w:ascii="Times New Roman" w:hAnsi="Times New Roman" w:cs="Times New Roman"/>
+          <w:noProof/>
+          <w:sz w:val="24"/>
+          <w:szCs w:val="24"/>
+        </w:rPr>
+        <w:lastRenderedPageBreak/>
+        <w:drawing>
+          <wp:inline distT="0" distB="0" distL="0" distR="0" wp14:anchorId="11A87332" wp14:editId="2DB5DCDF">
+            <wp:extent cx="2400300" cy="4010025"/>
+            <wp:effectExtent l="0" t="0" r="0" b="9525"/>
+            <wp:docPr id="2" name="Picture 2"/>
+            <wp:cNvGraphicFramePr>
+              <a:graphicFrameLocks xmlns:a="http://schemas.openxmlformats.org/drawingml/2006/main" noChangeAspect="1"/>
+            </wp:cNvGraphicFramePr>
+            <a:graphic xmlns:a="http://schemas.openxmlformats.org/drawingml/2006/main">
+              <a:graphicData uri="http://schemas.openxmlformats.org/drawingml/2006/picture">
+                <pic:pic xmlns:pic="http://schemas.openxmlformats.org/drawingml/2006/picture">
+                  <pic:nvPicPr>
+                    <pic:cNvPr id="0" name="Picture 3"/>
+                    <pic:cNvPicPr>
+                      <a:picLocks noChangeAspect="1" noChangeArrowheads="1"/>
+                    </pic:cNvPicPr>
+                  </pic:nvPicPr>
+                  <pic:blipFill>
+                    <a:blip r:embed="rId7">
+                      <a:extLst>
+                        <a:ext uri="{28A0092B-C50C-407E-A947-70E740481C1C}">
+                          <a14:useLocalDpi xmlns:a14="http://schemas.microsoft.com/office/drawing/2010/main" val="0"/>
+                        </a:ext>
+                      </a:extLst>
+                    </a:blip>
+                    <a:srcRect/>
+                    <a:stretch>
+                      <a:fillRect/>
+                    </a:stretch>
+                  </pic:blipFill>
+                  <pic:spPr bwMode="auto">
+                    <a:xfrm>
+                      <a:off x="0" y="0"/>
+                      <a:ext cx="2400300" cy="4010025"/>
+                    </a:xfrm>
+                    <a:prstGeom prst="rect">
+                      <a:avLst/>
+                    </a:prstGeom>
+                    <a:noFill/>
+                    <a:ln>
+                      <a:noFill/>
+                    </a:ln>
+                  </pic:spPr>
+                </pic:pic>
+              </a:graphicData>
+            </a:graphic>
+          </wp:inline>
+        </w:drawing>
+      </w:r>
+    </w:p>
+    <w:p>
+      <w:pPr>
+        <w:spacing w:line="360" w:lineRule="auto"/>
         <w:jc w:val="both"/>
         <w:rPr>
           <w:rFonts w:ascii="Times New Roman" w:hAnsi="Times New Roman" w:cs="Times New Roman"/>
@@ -1775,6 +1941,74 @@
           <w:szCs w:val="24"/>
         </w:rPr>
         <w:t xml:space="preserve"> din Meniul principal), dar ați închis aplicația, la redeschiderea acesteia, vi se va deschide automat meniul principal.</w:t>
+      </w:r>
+    </w:p>
+    <w:p>
+      <w:pPr>
+        <w:spacing w:line="360" w:lineRule="auto"/>
+        <w:jc w:val="center"/>
+        <w:rPr>
+          <w:rFonts w:ascii="Times New Roman" w:hAnsi="Times New Roman" w:cs="Times New Roman"/>
+          <w:sz w:val="24"/>
+          <w:szCs w:val="24"/>
+        </w:rPr>
+      </w:pPr>
+      <w:r>
+        <w:rPr>
+          <w:rFonts w:ascii="Times New Roman" w:hAnsi="Times New Roman" w:cs="Times New Roman"/>
+          <w:noProof/>
+          <w:sz w:val="24"/>
+          <w:szCs w:val="24"/>
+        </w:rPr>
+        <w:lastRenderedPageBreak/>
+        <w:drawing>
+          <wp:inline distT="0" distB="0" distL="0" distR="0" wp14:anchorId="5447E8CD" wp14:editId="36038A85">
+            <wp:extent cx="2990850" cy="5038725"/>
+            <wp:effectExtent l="0" t="0" r="0" b="9525"/>
+            <wp:docPr id="3" name="Picture 3"/>
+            <wp:cNvGraphicFramePr>
+              <a:graphicFrameLocks xmlns:a="http://schemas.openxmlformats.org/drawingml/2006/main" noChangeAspect="1"/>
+            </wp:cNvGraphicFramePr>
+            <a:graphic xmlns:a="http://schemas.openxmlformats.org/drawingml/2006/main">
+              <a:graphicData uri="http://schemas.openxmlformats.org/drawingml/2006/picture">
+                <pic:pic xmlns:pic="http://schemas.openxmlformats.org/drawingml/2006/picture">
+                  <pic:nvPicPr>
+                    <pic:cNvPr id="0" name="Picture 4"/>
+                    <pic:cNvPicPr>
+                      <a:picLocks noChangeAspect="1" noChangeArrowheads="1"/>
+                    </pic:cNvPicPr>
+                  </pic:nvPicPr>
+                  <pic:blipFill>
+                    <a:blip r:embed="rId8">
+                      <a:extLst>
+                        <a:ext uri="{28A0092B-C50C-407E-A947-70E740481C1C}">
+                          <a14:useLocalDpi xmlns:a14="http://schemas.microsoft.com/office/drawing/2010/main" val="0"/>
+                        </a:ext>
+                      </a:extLst>
+                    </a:blip>
+                    <a:srcRect/>
+                    <a:stretch>
+                      <a:fillRect/>
+                    </a:stretch>
+                  </pic:blipFill>
+                  <pic:spPr bwMode="auto">
+                    <a:xfrm>
+                      <a:off x="0" y="0"/>
+                      <a:ext cx="2990850" cy="5038725"/>
+                    </a:xfrm>
+                    <a:prstGeom prst="rect">
+                      <a:avLst/>
+                    </a:prstGeom>
+                    <a:noFill/>
+                    <a:ln>
+                      <a:noFill/>
+                    </a:ln>
+                  </pic:spPr>
+                </pic:pic>
+              </a:graphicData>
+            </a:graphic>
+          </wp:inline>
+        </w:drawing>
       </w:r>
     </w:p>
     <w:p>
@@ -1818,7 +2052,6 @@
           <w:sz w:val="24"/>
           <w:szCs w:val="24"/>
         </w:rPr>
-        <w:lastRenderedPageBreak/>
         <w:t>Partea superioară, unde veți găsi un raport cu următoarele informații:</w:t>
       </w:r>
     </w:p>
@@ -1915,7 +2148,23 @@
           <w:sz w:val="24"/>
           <w:szCs w:val="24"/>
         </w:rPr>
-        <w:t>Numărul de facturi plătite din numărul total de facturi; (partea dreaptă)</w:t>
+        <w:t>Numărul de facturi plătite din numărul total de facturi</w:t>
+      </w:r>
+      <w:r>
+        <w:rPr>
+          <w:rFonts w:ascii="Times New Roman" w:hAnsi="Times New Roman" w:cs="Times New Roman"/>
+          <w:sz w:val="24"/>
+          <w:szCs w:val="24"/>
+        </w:rPr>
+        <w:t>.</w:t>
+      </w:r>
+      <w:r>
+        <w:rPr>
+          <w:rFonts w:ascii="Times New Roman" w:hAnsi="Times New Roman" w:cs="Times New Roman"/>
+          <w:sz w:val="24"/>
+          <w:szCs w:val="24"/>
+        </w:rPr>
+        <w:t xml:space="preserve"> (partea dreaptă)</w:t>
       </w:r>
     </w:p>
     <w:p>
@@ -2007,7 +2256,23 @@
           <w:sz w:val="24"/>
           <w:szCs w:val="24"/>
         </w:rPr>
-        <w:t xml:space="preserve"> - deschide ecranul de Gestionare a facturilor;</w:t>
+        <w:t xml:space="preserve"> - deschide ecranul de </w:t>
+      </w:r>
+      <w:r>
+        <w:rPr>
+          <w:rFonts w:ascii="Times New Roman" w:hAnsi="Times New Roman" w:cs="Times New Roman"/>
+          <w:sz w:val="24"/>
+          <w:szCs w:val="24"/>
+        </w:rPr>
+        <w:t>modificare al credidențialelor</w:t>
+      </w:r>
+      <w:r>
+        <w:rPr>
+          <w:rFonts w:ascii="Times New Roman" w:hAnsi="Times New Roman" w:cs="Times New Roman"/>
+          <w:sz w:val="24"/>
+          <w:szCs w:val="24"/>
+        </w:rPr>
+        <w:t>;</w:t>
       </w:r>
     </w:p>
     <w:p>
@@ -2041,7 +2306,15 @@
           <w:sz w:val="24"/>
           <w:szCs w:val="24"/>
         </w:rPr>
-        <w:t xml:space="preserve"> - deschide ecranul de Gestionare a facturilor</w:t>
+        <w:t xml:space="preserve"> - deschide ecranul de </w:t>
+      </w:r>
+      <w:r>
+        <w:rPr>
+          <w:rFonts w:ascii="Times New Roman" w:hAnsi="Times New Roman" w:cs="Times New Roman"/>
+          <w:sz w:val="24"/>
+          <w:szCs w:val="24"/>
+        </w:rPr>
+        <w:t>modificare al preferințelor</w:t>
       </w:r>
       <w:r>
         <w:rPr>
@@ -2129,6 +2402,7 @@
           <w:sz w:val="32"/>
           <w:szCs w:val="32"/>
         </w:rPr>
+        <w:lastRenderedPageBreak/>
         <w:t>Modificările contului:</w:t>
       </w:r>
       <w:bookmarkEnd w:id="4"/>
@@ -2200,13 +2474,69 @@
     <w:p>
       <w:pPr>
         <w:spacing w:line="360" w:lineRule="auto"/>
-        <w:jc w:val="both"/>
-        <w:rPr>
-          <w:rFonts w:ascii="Times New Roman" w:hAnsi="Times New Roman" w:cs="Times New Roman"/>
-          <w:sz w:val="24"/>
-          <w:szCs w:val="24"/>
-        </w:rPr>
-      </w:pPr>
+        <w:jc w:val="center"/>
+        <w:rPr>
+          <w:rFonts w:ascii="Times New Roman" w:hAnsi="Times New Roman" w:cs="Times New Roman"/>
+          <w:sz w:val="24"/>
+          <w:szCs w:val="24"/>
+        </w:rPr>
+      </w:pPr>
+      <w:r>
+        <w:rPr>
+          <w:rFonts w:ascii="Times New Roman" w:hAnsi="Times New Roman" w:cs="Times New Roman"/>
+          <w:noProof/>
+          <w:sz w:val="24"/>
+          <w:szCs w:val="24"/>
+        </w:rPr>
+        <w:drawing>
+          <wp:inline distT="0" distB="0" distL="0" distR="0" wp14:anchorId="563C3E24" wp14:editId="150F9663">
+            <wp:extent cx="2343150" cy="3905250"/>
+            <wp:effectExtent l="0" t="0" r="0" b="0"/>
+            <wp:docPr id="4" name="Picture 4"/>
+            <wp:cNvGraphicFramePr>
+              <a:graphicFrameLocks xmlns:a="http://schemas.openxmlformats.org/drawingml/2006/main" noChangeAspect="1"/>
+            </wp:cNvGraphicFramePr>
+            <a:graphic xmlns:a="http://schemas.openxmlformats.org/drawingml/2006/main">
+              <a:graphicData uri="http://schemas.openxmlformats.org/drawingml/2006/picture">
+                <pic:pic xmlns:pic="http://schemas.openxmlformats.org/drawingml/2006/picture">
+                  <pic:nvPicPr>
+                    <pic:cNvPr id="0" name="Picture 5"/>
+                    <pic:cNvPicPr>
+                      <a:picLocks noChangeAspect="1" noChangeArrowheads="1"/>
+                    </pic:cNvPicPr>
+                  </pic:nvPicPr>
+                  <pic:blipFill>
+                    <a:blip r:embed="rId9">
+                      <a:extLst>
+                        <a:ext uri="{28A0092B-C50C-407E-A947-70E740481C1C}">
+                          <a14:useLocalDpi xmlns:a14="http://schemas.microsoft.com/office/drawing/2010/main" val="0"/>
+                        </a:ext>
+                      </a:extLst>
+                    </a:blip>
+                    <a:srcRect/>
+                    <a:stretch>
+                      <a:fillRect/>
+                    </a:stretch>
+                  </pic:blipFill>
+                  <pic:spPr bwMode="auto">
+                    <a:xfrm>
+                      <a:off x="0" y="0"/>
+                      <a:ext cx="2343150" cy="3905250"/>
+                    </a:xfrm>
+                    <a:prstGeom prst="rect">
+                      <a:avLst/>
+                    </a:prstGeom>
+                    <a:noFill/>
+                    <a:ln>
+                      <a:noFill/>
+                    </a:ln>
+                  </pic:spPr>
+                </pic:pic>
+              </a:graphicData>
+            </a:graphic>
+          </wp:inline>
+        </w:drawing>
+      </w:r>
     </w:p>
     <w:p>
       <w:pPr>
@@ -2467,6 +2797,75 @@
     </w:p>
     <w:p>
       <w:pPr>
+        <w:spacing w:line="360" w:lineRule="auto"/>
+        <w:ind w:firstLine="720"/>
+        <w:jc w:val="center"/>
+        <w:rPr>
+          <w:rFonts w:ascii="Times New Roman" w:hAnsi="Times New Roman" w:cs="Times New Roman"/>
+          <w:sz w:val="24"/>
+          <w:szCs w:val="24"/>
+        </w:rPr>
+      </w:pPr>
+      <w:r>
+        <w:rPr>
+          <w:rFonts w:ascii="Times New Roman" w:hAnsi="Times New Roman" w:cs="Times New Roman"/>
+          <w:noProof/>
+          <w:sz w:val="24"/>
+          <w:szCs w:val="24"/>
+        </w:rPr>
+        <w:lastRenderedPageBreak/>
+        <w:drawing>
+          <wp:inline distT="0" distB="0" distL="0" distR="0" wp14:anchorId="44E1756D" wp14:editId="3EA160CB">
+            <wp:extent cx="2305050" cy="3867150"/>
+            <wp:effectExtent l="0" t="0" r="0" b="0"/>
+            <wp:docPr id="5" name="Picture 5"/>
+            <wp:cNvGraphicFramePr>
+              <a:graphicFrameLocks xmlns:a="http://schemas.openxmlformats.org/drawingml/2006/main" noChangeAspect="1"/>
+            </wp:cNvGraphicFramePr>
+            <a:graphic xmlns:a="http://schemas.openxmlformats.org/drawingml/2006/main">
+              <a:graphicData uri="http://schemas.openxmlformats.org/drawingml/2006/picture">
+                <pic:pic xmlns:pic="http://schemas.openxmlformats.org/drawingml/2006/picture">
+                  <pic:nvPicPr>
+                    <pic:cNvPr id="0" name="Picture 6"/>
+                    <pic:cNvPicPr>
+                      <a:picLocks noChangeAspect="1" noChangeArrowheads="1"/>
+                    </pic:cNvPicPr>
+                  </pic:nvPicPr>
+                  <pic:blipFill>
+                    <a:blip r:embed="rId10">
+                      <a:extLst>
+                        <a:ext uri="{28A0092B-C50C-407E-A947-70E740481C1C}">
+                          <a14:useLocalDpi xmlns:a14="http://schemas.microsoft.com/office/drawing/2010/main" val="0"/>
+                        </a:ext>
+                      </a:extLst>
+                    </a:blip>
+                    <a:srcRect/>
+                    <a:stretch>
+                      <a:fillRect/>
+                    </a:stretch>
+                  </pic:blipFill>
+                  <pic:spPr bwMode="auto">
+                    <a:xfrm>
+                      <a:off x="0" y="0"/>
+                      <a:ext cx="2305050" cy="3867150"/>
+                    </a:xfrm>
+                    <a:prstGeom prst="rect">
+                      <a:avLst/>
+                    </a:prstGeom>
+                    <a:noFill/>
+                    <a:ln>
+                      <a:noFill/>
+                    </a:ln>
+                  </pic:spPr>
+                </pic:pic>
+              </a:graphicData>
+            </a:graphic>
+          </wp:inline>
+        </w:drawing>
+      </w:r>
+    </w:p>
+    <w:p>
+      <w:pPr>
         <w:pStyle w:val="Heading2"/>
         <w:spacing w:line="360" w:lineRule="auto"/>
         <w:ind w:firstLine="720"/>
@@ -2537,7 +2936,6 @@
           <w:sz w:val="24"/>
           <w:szCs w:val="24"/>
         </w:rPr>
-        <w:lastRenderedPageBreak/>
         <w:t>Dacă este plătită sau nu (facturile neplătite au întâietate);</w:t>
       </w:r>
     </w:p>
@@ -2586,6 +2984,74 @@
     </w:p>
     <w:p>
       <w:pPr>
+        <w:spacing w:line="360" w:lineRule="auto"/>
+        <w:jc w:val="center"/>
+        <w:rPr>
+          <w:rFonts w:ascii="Times New Roman" w:hAnsi="Times New Roman" w:cs="Times New Roman"/>
+          <w:sz w:val="24"/>
+          <w:szCs w:val="24"/>
+        </w:rPr>
+      </w:pPr>
+      <w:r>
+        <w:rPr>
+          <w:rFonts w:ascii="Times New Roman" w:hAnsi="Times New Roman" w:cs="Times New Roman"/>
+          <w:noProof/>
+          <w:sz w:val="24"/>
+          <w:szCs w:val="24"/>
+        </w:rPr>
+        <w:lastRenderedPageBreak/>
+        <w:drawing>
+          <wp:inline distT="0" distB="0" distL="0" distR="0" wp14:anchorId="33479C57" wp14:editId="6E0836C7">
+            <wp:extent cx="2343150" cy="3905250"/>
+            <wp:effectExtent l="0" t="0" r="0" b="0"/>
+            <wp:docPr id="6" name="Picture 6"/>
+            <wp:cNvGraphicFramePr>
+              <a:graphicFrameLocks xmlns:a="http://schemas.openxmlformats.org/drawingml/2006/main" noChangeAspect="1"/>
+            </wp:cNvGraphicFramePr>
+            <a:graphic xmlns:a="http://schemas.openxmlformats.org/drawingml/2006/main">
+              <a:graphicData uri="http://schemas.openxmlformats.org/drawingml/2006/picture">
+                <pic:pic xmlns:pic="http://schemas.openxmlformats.org/drawingml/2006/picture">
+                  <pic:nvPicPr>
+                    <pic:cNvPr id="0" name="Picture 7"/>
+                    <pic:cNvPicPr>
+                      <a:picLocks noChangeAspect="1" noChangeArrowheads="1"/>
+                    </pic:cNvPicPr>
+                  </pic:nvPicPr>
+                  <pic:blipFill>
+                    <a:blip r:embed="rId11">
+                      <a:extLst>
+                        <a:ext uri="{28A0092B-C50C-407E-A947-70E740481C1C}">
+                          <a14:useLocalDpi xmlns:a14="http://schemas.microsoft.com/office/drawing/2010/main" val="0"/>
+                        </a:ext>
+                      </a:extLst>
+                    </a:blip>
+                    <a:srcRect/>
+                    <a:stretch>
+                      <a:fillRect/>
+                    </a:stretch>
+                  </pic:blipFill>
+                  <pic:spPr bwMode="auto">
+                    <a:xfrm>
+                      <a:off x="0" y="0"/>
+                      <a:ext cx="2343150" cy="3905250"/>
+                    </a:xfrm>
+                    <a:prstGeom prst="rect">
+                      <a:avLst/>
+                    </a:prstGeom>
+                    <a:noFill/>
+                    <a:ln>
+                      <a:noFill/>
+                    </a:ln>
+                  </pic:spPr>
+                </pic:pic>
+              </a:graphicData>
+            </a:graphic>
+          </wp:inline>
+        </w:drawing>
+      </w:r>
+    </w:p>
+    <w:p>
+      <w:pPr>
         <w:pStyle w:val="Heading3"/>
         <w:spacing w:line="360" w:lineRule="auto"/>
         <w:ind w:firstLine="720"/>
@@ -2661,7 +3127,27 @@
           <w:sz w:val="24"/>
           <w:szCs w:val="24"/>
         </w:rPr>
-        <w:t>“+”</w:t>
+        <w:t>“</w:t>
+      </w:r>
+      <w:r>
+        <w:rPr>
+          <w:rFonts w:ascii="Times New Roman" w:hAnsi="Times New Roman" w:cs="Times New Roman"/>
+          <w:b/>
+          <w:bCs/>
+          <w:sz w:val="24"/>
+          <w:szCs w:val="24"/>
+        </w:rPr>
+        <w:t>+</w:t>
+      </w:r>
+      <w:r>
+        <w:rPr>
+          <w:rFonts w:ascii="Times New Roman" w:hAnsi="Times New Roman" w:cs="Times New Roman"/>
+          <w:b/>
+          <w:bCs/>
+          <w:sz w:val="24"/>
+          <w:szCs w:val="24"/>
+        </w:rPr>
+        <w:t>”</w:t>
       </w:r>
       <w:r>
         <w:rPr>
@@ -2685,7 +3171,7 @@
           <w:sz w:val="24"/>
           <w:szCs w:val="24"/>
         </w:rPr>
-        <w:t xml:space="preserve"> face trecerea la ecranul de filtrare al facturilor, </w:t>
+        <w:t xml:space="preserve"> face trecerea la ecranul de filtrare a facturilor, </w:t>
       </w:r>
       <w:r>
         <w:rPr>
@@ -2709,7 +3195,75 @@
           <w:sz w:val="24"/>
           <w:szCs w:val="24"/>
         </w:rPr>
-        <w:t>face trecerea la formularul de introducere al unei facturi noi.</w:t>
+        <w:t>face trecerea la formularul de introducere a unei facturi noi.</w:t>
+      </w:r>
+    </w:p>
+    <w:p>
+      <w:pPr>
+        <w:spacing w:line="360" w:lineRule="auto"/>
+        <w:jc w:val="center"/>
+        <w:rPr>
+          <w:rFonts w:ascii="Times New Roman" w:hAnsi="Times New Roman" w:cs="Times New Roman"/>
+          <w:sz w:val="24"/>
+          <w:szCs w:val="24"/>
+        </w:rPr>
+      </w:pPr>
+      <w:r>
+        <w:rPr>
+          <w:rFonts w:ascii="Times New Roman" w:hAnsi="Times New Roman" w:cs="Times New Roman"/>
+          <w:noProof/>
+          <w:sz w:val="24"/>
+          <w:szCs w:val="24"/>
+        </w:rPr>
+        <w:lastRenderedPageBreak/>
+        <w:drawing>
+          <wp:inline distT="0" distB="0" distL="0" distR="0" wp14:anchorId="45852ECE" wp14:editId="7B732610">
+            <wp:extent cx="2343150" cy="3905250"/>
+            <wp:effectExtent l="0" t="0" r="0" b="0"/>
+            <wp:docPr id="7" name="Picture 7"/>
+            <wp:cNvGraphicFramePr>
+              <a:graphicFrameLocks xmlns:a="http://schemas.openxmlformats.org/drawingml/2006/main" noChangeAspect="1"/>
+            </wp:cNvGraphicFramePr>
+            <a:graphic xmlns:a="http://schemas.openxmlformats.org/drawingml/2006/main">
+              <a:graphicData uri="http://schemas.openxmlformats.org/drawingml/2006/picture">
+                <pic:pic xmlns:pic="http://schemas.openxmlformats.org/drawingml/2006/picture">
+                  <pic:nvPicPr>
+                    <pic:cNvPr id="0" name="Picture 8"/>
+                    <pic:cNvPicPr>
+                      <a:picLocks noChangeAspect="1" noChangeArrowheads="1"/>
+                    </pic:cNvPicPr>
+                  </pic:nvPicPr>
+                  <pic:blipFill>
+                    <a:blip r:embed="rId12">
+                      <a:extLst>
+                        <a:ext uri="{28A0092B-C50C-407E-A947-70E740481C1C}">
+                          <a14:useLocalDpi xmlns:a14="http://schemas.microsoft.com/office/drawing/2010/main" val="0"/>
+                        </a:ext>
+                      </a:extLst>
+                    </a:blip>
+                    <a:srcRect/>
+                    <a:stretch>
+                      <a:fillRect/>
+                    </a:stretch>
+                  </pic:blipFill>
+                  <pic:spPr bwMode="auto">
+                    <a:xfrm>
+                      <a:off x="0" y="0"/>
+                      <a:ext cx="2343150" cy="3905250"/>
+                    </a:xfrm>
+                    <a:prstGeom prst="rect">
+                      <a:avLst/>
+                    </a:prstGeom>
+                    <a:noFill/>
+                    <a:ln>
+                      <a:noFill/>
+                    </a:ln>
+                  </pic:spPr>
+                </pic:pic>
+              </a:graphicData>
+            </a:graphic>
+          </wp:inline>
+        </w:drawing>
       </w:r>
     </w:p>
     <w:p>
@@ -2961,7 +3515,25 @@
             <w:sz w:val="24"/>
             <w:szCs w:val="24"/>
           </w:rPr>
-          <w:t>Creare/Editare/Ștergere Furnizor -» Creare</w:t>
+          <w:t>Creare/Ed</w:t>
+        </w:r>
+        <w:r>
+          <w:rPr>
+            <w:rStyle w:val="Hyperlink"/>
+            <w:rFonts w:ascii="Times New Roman" w:hAnsi="Times New Roman" w:cs="Times New Roman"/>
+            <w:sz w:val="24"/>
+            <w:szCs w:val="24"/>
+          </w:rPr>
+          <w:t>i</w:t>
+        </w:r>
+        <w:r>
+          <w:rPr>
+            <w:rStyle w:val="Hyperlink"/>
+            <w:rFonts w:ascii="Times New Roman" w:hAnsi="Times New Roman" w:cs="Times New Roman"/>
+            <w:sz w:val="24"/>
+            <w:szCs w:val="24"/>
+          </w:rPr>
+          <w:t>tare/Ștergere Furnizor -» Creare</w:t>
         </w:r>
       </w:hyperlink>
       <w:r>
@@ -3016,15 +3588,7 @@
           <w:sz w:val="24"/>
           <w:szCs w:val="24"/>
         </w:rPr>
-        <w:t xml:space="preserve">care vă întoarce la ecranul de </w:t>
-      </w:r>
-      <w:r>
-        <w:rPr>
-          <w:rFonts w:ascii="Times New Roman" w:hAnsi="Times New Roman" w:cs="Times New Roman"/>
-          <w:sz w:val="24"/>
-          <w:szCs w:val="24"/>
-        </w:rPr>
-        <w:t>gestiune al facturilor, noua factură putând fi regăsită in lista facturilor.</w:t>
+        <w:t>care vă întoarce la ecranul de gestiune al facturilor, noua factură putând fi regăsită in lista facturilor.</w:t>
       </w:r>
     </w:p>
     <w:p>
@@ -3044,6 +3608,7 @@
           <w:sz w:val="28"/>
           <w:szCs w:val="28"/>
         </w:rPr>
+        <w:lastRenderedPageBreak/>
         <w:t>Editare</w:t>
       </w:r>
     </w:p>
@@ -3123,20 +3688,87 @@
       <w:pPr>
         <w:spacing w:line="360" w:lineRule="auto"/>
         <w:ind w:firstLine="720"/>
-        <w:jc w:val="both"/>
-        <w:rPr>
-          <w:rFonts w:ascii="Times New Roman" w:hAnsi="Times New Roman" w:cs="Times New Roman"/>
-          <w:sz w:val="24"/>
-          <w:szCs w:val="24"/>
-        </w:rPr>
-      </w:pPr>
-      <w:r>
-        <w:rPr>
-          <w:rFonts w:ascii="Times New Roman" w:hAnsi="Times New Roman" w:cs="Times New Roman"/>
-          <w:sz w:val="24"/>
-          <w:szCs w:val="24"/>
-        </w:rPr>
-        <w:lastRenderedPageBreak/>
+        <w:jc w:val="center"/>
+        <w:rPr>
+          <w:rFonts w:ascii="Times New Roman" w:hAnsi="Times New Roman" w:cs="Times New Roman"/>
+          <w:sz w:val="24"/>
+          <w:szCs w:val="24"/>
+        </w:rPr>
+      </w:pPr>
+      <w:r>
+        <w:rPr>
+          <w:rFonts w:ascii="Times New Roman" w:hAnsi="Times New Roman" w:cs="Times New Roman"/>
+          <w:noProof/>
+          <w:sz w:val="24"/>
+          <w:szCs w:val="24"/>
+        </w:rPr>
+        <w:drawing>
+          <wp:inline distT="0" distB="0" distL="0" distR="0" wp14:anchorId="41D6A15E" wp14:editId="4BD85CD1">
+            <wp:extent cx="2333625" cy="3905250"/>
+            <wp:effectExtent l="0" t="0" r="9525" b="0"/>
+            <wp:docPr id="9" name="Picture 9"/>
+            <wp:cNvGraphicFramePr>
+              <a:graphicFrameLocks xmlns:a="http://schemas.openxmlformats.org/drawingml/2006/main" noChangeAspect="1"/>
+            </wp:cNvGraphicFramePr>
+            <a:graphic xmlns:a="http://schemas.openxmlformats.org/drawingml/2006/main">
+              <a:graphicData uri="http://schemas.openxmlformats.org/drawingml/2006/picture">
+                <pic:pic xmlns:pic="http://schemas.openxmlformats.org/drawingml/2006/picture">
+                  <pic:nvPicPr>
+                    <pic:cNvPr id="0" name="Picture 10"/>
+                    <pic:cNvPicPr>
+                      <a:picLocks noChangeAspect="1" noChangeArrowheads="1"/>
+                    </pic:cNvPicPr>
+                  </pic:nvPicPr>
+                  <pic:blipFill>
+                    <a:blip r:embed="rId13">
+                      <a:extLst>
+                        <a:ext uri="{28A0092B-C50C-407E-A947-70E740481C1C}">
+                          <a14:useLocalDpi xmlns:a14="http://schemas.microsoft.com/office/drawing/2010/main" val="0"/>
+                        </a:ext>
+                      </a:extLst>
+                    </a:blip>
+                    <a:srcRect/>
+                    <a:stretch>
+                      <a:fillRect/>
+                    </a:stretch>
+                  </pic:blipFill>
+                  <pic:spPr bwMode="auto">
+                    <a:xfrm>
+                      <a:off x="0" y="0"/>
+                      <a:ext cx="2333625" cy="3905250"/>
+                    </a:xfrm>
+                    <a:prstGeom prst="rect">
+                      <a:avLst/>
+                    </a:prstGeom>
+                    <a:noFill/>
+                    <a:ln>
+                      <a:noFill/>
+                    </a:ln>
+                  </pic:spPr>
+                </pic:pic>
+              </a:graphicData>
+            </a:graphic>
+          </wp:inline>
+        </w:drawing>
+      </w:r>
+    </w:p>
+    <w:p>
+      <w:pPr>
+        <w:spacing w:line="360" w:lineRule="auto"/>
+        <w:ind w:firstLine="720"/>
+        <w:jc w:val="both"/>
+        <w:rPr>
+          <w:rFonts w:ascii="Times New Roman" w:hAnsi="Times New Roman" w:cs="Times New Roman"/>
+          <w:sz w:val="24"/>
+          <w:szCs w:val="24"/>
+        </w:rPr>
+      </w:pPr>
+      <w:r>
+        <w:rPr>
+          <w:rFonts w:ascii="Times New Roman" w:hAnsi="Times New Roman" w:cs="Times New Roman"/>
+          <w:sz w:val="24"/>
+          <w:szCs w:val="24"/>
+        </w:rPr>
         <w:t xml:space="preserve">Pentru modificarea furnizorului există două opțiuni: fie alegerea unui alt furnizor deja existent din listă sau modificare efectivă a furnizorului emitent prin apăsarea butonului </w:t>
       </w:r>
       <w:r>
@@ -3197,7 +3829,25 @@
             <w:sz w:val="24"/>
             <w:szCs w:val="24"/>
           </w:rPr>
-          <w:t>Creare/Editare/Ștergere Furnizor -» Editare</w:t>
+          <w:t>Creare/Editare/Ștergere F</w:t>
+        </w:r>
+        <w:r>
+          <w:rPr>
+            <w:rStyle w:val="Hyperlink"/>
+            <w:rFonts w:ascii="Times New Roman" w:hAnsi="Times New Roman" w:cs="Times New Roman"/>
+            <w:sz w:val="24"/>
+            <w:szCs w:val="24"/>
+          </w:rPr>
+          <w:t>u</w:t>
+        </w:r>
+        <w:r>
+          <w:rPr>
+            <w:rStyle w:val="Hyperlink"/>
+            <w:rFonts w:ascii="Times New Roman" w:hAnsi="Times New Roman" w:cs="Times New Roman"/>
+            <w:sz w:val="24"/>
+            <w:szCs w:val="24"/>
+          </w:rPr>
+          <w:t>rnizor -» Editare</w:t>
         </w:r>
       </w:hyperlink>
       <w:r>
@@ -3226,23 +3876,7 @@
           <w:sz w:val="24"/>
           <w:szCs w:val="24"/>
         </w:rPr>
-        <w:t xml:space="preserve">Pentru a finaliza procesul de </w:t>
-      </w:r>
-      <w:r>
-        <w:rPr>
-          <w:rFonts w:ascii="Times New Roman" w:hAnsi="Times New Roman" w:cs="Times New Roman"/>
-          <w:sz w:val="24"/>
-          <w:szCs w:val="24"/>
-        </w:rPr>
-        <w:t>editare</w:t>
-      </w:r>
-      <w:r>
-        <w:rPr>
-          <w:rFonts w:ascii="Times New Roman" w:hAnsi="Times New Roman" w:cs="Times New Roman"/>
-          <w:sz w:val="24"/>
-          <w:szCs w:val="24"/>
-        </w:rPr>
-        <w:t xml:space="preserve">, se apasă pe butonul </w:t>
+        <w:t xml:space="preserve">Pentru a finaliza procesul de editare, se apasă pe butonul </w:t>
       </w:r>
       <w:r>
         <w:rPr>
@@ -3252,7 +3886,135 @@
           <w:sz w:val="24"/>
           <w:szCs w:val="24"/>
         </w:rPr>
-        <w:t>“SAVE</w:t>
+        <w:t xml:space="preserve">“SAVE CHANGES” </w:t>
+      </w:r>
+      <w:r>
+        <w:rPr>
+          <w:rFonts w:ascii="Times New Roman" w:hAnsi="Times New Roman" w:cs="Times New Roman"/>
+          <w:sz w:val="24"/>
+          <w:szCs w:val="24"/>
+        </w:rPr>
+        <w:t>care vă întoarce la ecranul de gestiune al facturilor, factura editată putând fi regăsită in lista facturilor.</w:t>
+      </w:r>
+    </w:p>
+    <w:p>
+      <w:pPr>
+        <w:pStyle w:val="Heading4"/>
+        <w:spacing w:line="360" w:lineRule="auto"/>
+        <w:ind w:firstLine="720"/>
+        <w:rPr>
+          <w:rFonts w:ascii="Times New Roman" w:hAnsi="Times New Roman" w:cs="Times New Roman"/>
+          <w:sz w:val="28"/>
+          <w:szCs w:val="28"/>
+        </w:rPr>
+      </w:pPr>
+      <w:r>
+        <w:rPr>
+          <w:rFonts w:ascii="Times New Roman" w:hAnsi="Times New Roman" w:cs="Times New Roman"/>
+          <w:sz w:val="28"/>
+          <w:szCs w:val="28"/>
+        </w:rPr>
+        <w:t>Ștergere</w:t>
+      </w:r>
+    </w:p>
+    <w:p>
+      <w:pPr>
+        <w:spacing w:line="360" w:lineRule="auto"/>
+        <w:ind w:firstLine="720"/>
+        <w:rPr>
+          <w:rFonts w:ascii="Times New Roman" w:hAnsi="Times New Roman" w:cs="Times New Roman"/>
+          <w:sz w:val="24"/>
+          <w:szCs w:val="24"/>
+        </w:rPr>
+      </w:pPr>
+      <w:r>
+        <w:rPr>
+          <w:rFonts w:ascii="Times New Roman" w:hAnsi="Times New Roman" w:cs="Times New Roman"/>
+          <w:sz w:val="24"/>
+          <w:szCs w:val="24"/>
+        </w:rPr>
+        <w:t>Pentru a șterge o factură, se face swipe de la stânga la dreapta.</w:t>
+      </w:r>
+    </w:p>
+    <w:p>
+      <w:pPr>
+        <w:pStyle w:val="Heading3"/>
+        <w:spacing w:line="360" w:lineRule="auto"/>
+        <w:ind w:firstLine="720"/>
+        <w:jc w:val="both"/>
+        <w:rPr>
+          <w:rFonts w:ascii="Times New Roman" w:hAnsi="Times New Roman" w:cs="Times New Roman"/>
+          <w:sz w:val="28"/>
+          <w:szCs w:val="28"/>
+        </w:rPr>
+      </w:pPr>
+      <w:bookmarkStart w:id="8" w:name="_Toc60523254"/>
+      <w:r>
+        <w:rPr>
+          <w:rFonts w:ascii="Times New Roman" w:hAnsi="Times New Roman" w:cs="Times New Roman"/>
+          <w:sz w:val="28"/>
+          <w:szCs w:val="28"/>
+        </w:rPr>
+        <w:lastRenderedPageBreak/>
+        <w:t>Creare/Editare/Ștergere Furnizor</w:t>
+      </w:r>
+      <w:bookmarkEnd w:id="8"/>
+    </w:p>
+    <w:p>
+      <w:pPr>
+        <w:pStyle w:val="Heading4"/>
+        <w:spacing w:line="360" w:lineRule="auto"/>
+        <w:rPr>
+          <w:rFonts w:ascii="Times New Roman" w:hAnsi="Times New Roman" w:cs="Times New Roman"/>
+          <w:sz w:val="28"/>
+          <w:szCs w:val="28"/>
+        </w:rPr>
+      </w:pPr>
+      <w:bookmarkStart w:id="9" w:name="_Creare"/>
+      <w:bookmarkEnd w:id="9"/>
+      <w:r>
+        <w:rPr>
+          <w:rFonts w:ascii="Times New Roman" w:hAnsi="Times New Roman" w:cs="Times New Roman"/>
+          <w:sz w:val="24"/>
+          <w:szCs w:val="24"/>
+        </w:rPr>
+        <w:tab/>
+      </w:r>
+      <w:r>
+        <w:rPr>
+          <w:rFonts w:ascii="Times New Roman" w:hAnsi="Times New Roman" w:cs="Times New Roman"/>
+          <w:sz w:val="28"/>
+          <w:szCs w:val="28"/>
+        </w:rPr>
+        <w:t>Creare</w:t>
+      </w:r>
+    </w:p>
+    <w:p>
+      <w:pPr>
+        <w:spacing w:line="360" w:lineRule="auto"/>
+        <w:jc w:val="both"/>
+        <w:rPr>
+          <w:rFonts w:ascii="Times New Roman" w:hAnsi="Times New Roman" w:cs="Times New Roman"/>
+          <w:sz w:val="24"/>
+          <w:szCs w:val="24"/>
+        </w:rPr>
+      </w:pPr>
+      <w:r>
+        <w:rPr>
+          <w:rFonts w:ascii="Times New Roman" w:hAnsi="Times New Roman" w:cs="Times New Roman"/>
+          <w:sz w:val="24"/>
+          <w:szCs w:val="24"/>
+        </w:rPr>
+        <w:tab/>
+        <w:t>După apăsarea butonului</w:t>
+      </w:r>
+      <w:r>
+        <w:rPr>
+          <w:rFonts w:ascii="Times New Roman" w:hAnsi="Times New Roman" w:cs="Times New Roman"/>
+          <w:sz w:val="24"/>
+          <w:szCs w:val="24"/>
+        </w:rPr>
+        <w:t xml:space="preserve"> </w:t>
       </w:r>
       <w:r>
         <w:rPr>
@@ -3262,185 +4024,6 @@
           <w:sz w:val="24"/>
           <w:szCs w:val="24"/>
         </w:rPr>
-        <w:t xml:space="preserve"> CHANGES</w:t>
-      </w:r>
-      <w:r>
-        <w:rPr>
-          <w:rFonts w:ascii="Times New Roman" w:hAnsi="Times New Roman" w:cs="Times New Roman"/>
-          <w:b/>
-          <w:bCs/>
-          <w:sz w:val="24"/>
-          <w:szCs w:val="24"/>
-        </w:rPr>
-        <w:t xml:space="preserve">” </w:t>
-      </w:r>
-      <w:r>
-        <w:rPr>
-          <w:rFonts w:ascii="Times New Roman" w:hAnsi="Times New Roman" w:cs="Times New Roman"/>
-          <w:sz w:val="24"/>
-          <w:szCs w:val="24"/>
-        </w:rPr>
-        <w:t>care vă întoarce la ecranul de gestiune al facturilor, factur</w:t>
-      </w:r>
-      <w:r>
-        <w:rPr>
-          <w:rFonts w:ascii="Times New Roman" w:hAnsi="Times New Roman" w:cs="Times New Roman"/>
-          <w:sz w:val="24"/>
-          <w:szCs w:val="24"/>
-        </w:rPr>
-        <w:t>a</w:t>
-      </w:r>
-      <w:r>
-        <w:rPr>
-          <w:rFonts w:ascii="Times New Roman" w:hAnsi="Times New Roman" w:cs="Times New Roman"/>
-          <w:sz w:val="24"/>
-          <w:szCs w:val="24"/>
-        </w:rPr>
-        <w:t xml:space="preserve"> </w:t>
-      </w:r>
-      <w:r>
-        <w:rPr>
-          <w:rFonts w:ascii="Times New Roman" w:hAnsi="Times New Roman" w:cs="Times New Roman"/>
-          <w:sz w:val="24"/>
-          <w:szCs w:val="24"/>
-        </w:rPr>
-        <w:t>editată putând</w:t>
-      </w:r>
-      <w:r>
-        <w:rPr>
-          <w:rFonts w:ascii="Times New Roman" w:hAnsi="Times New Roman" w:cs="Times New Roman"/>
-          <w:sz w:val="24"/>
-          <w:szCs w:val="24"/>
-        </w:rPr>
-        <w:t xml:space="preserve"> fi regăsită in lista facturilor.</w:t>
-      </w:r>
-    </w:p>
-    <w:p>
-      <w:pPr>
-        <w:pStyle w:val="Heading4"/>
-        <w:spacing w:line="360" w:lineRule="auto"/>
-        <w:ind w:firstLine="720"/>
-        <w:rPr>
-          <w:rFonts w:ascii="Times New Roman" w:hAnsi="Times New Roman" w:cs="Times New Roman"/>
-          <w:sz w:val="28"/>
-          <w:szCs w:val="28"/>
-        </w:rPr>
-      </w:pPr>
-      <w:r>
-        <w:rPr>
-          <w:rFonts w:ascii="Times New Roman" w:hAnsi="Times New Roman" w:cs="Times New Roman"/>
-          <w:sz w:val="28"/>
-          <w:szCs w:val="28"/>
-        </w:rPr>
-        <w:t>Ștergere</w:t>
-      </w:r>
-    </w:p>
-    <w:p>
-      <w:pPr>
-        <w:spacing w:line="360" w:lineRule="auto"/>
-        <w:ind w:firstLine="720"/>
-        <w:rPr>
-          <w:rFonts w:ascii="Times New Roman" w:hAnsi="Times New Roman" w:cs="Times New Roman"/>
-          <w:sz w:val="24"/>
-          <w:szCs w:val="24"/>
-        </w:rPr>
-      </w:pPr>
-      <w:r>
-        <w:rPr>
-          <w:rFonts w:ascii="Times New Roman" w:hAnsi="Times New Roman" w:cs="Times New Roman"/>
-          <w:sz w:val="24"/>
-          <w:szCs w:val="24"/>
-        </w:rPr>
-        <w:t>Pentru a șterge o factură, se face swipe de la stânga la dreapta.</w:t>
-      </w:r>
-    </w:p>
-    <w:p>
-      <w:pPr>
-        <w:pStyle w:val="Heading3"/>
-        <w:spacing w:line="360" w:lineRule="auto"/>
-        <w:ind w:firstLine="720"/>
-        <w:jc w:val="both"/>
-        <w:rPr>
-          <w:rFonts w:ascii="Times New Roman" w:hAnsi="Times New Roman" w:cs="Times New Roman"/>
-          <w:sz w:val="28"/>
-          <w:szCs w:val="28"/>
-        </w:rPr>
-      </w:pPr>
-      <w:bookmarkStart w:id="8" w:name="_Toc60523254"/>
-      <w:r>
-        <w:rPr>
-          <w:rFonts w:ascii="Times New Roman" w:hAnsi="Times New Roman" w:cs="Times New Roman"/>
-          <w:sz w:val="28"/>
-          <w:szCs w:val="28"/>
-        </w:rPr>
-        <w:t>Creare/Editare/Ștergere Furnizor</w:t>
-      </w:r>
-      <w:bookmarkEnd w:id="8"/>
-    </w:p>
-    <w:p>
-      <w:pPr>
-        <w:pStyle w:val="Heading4"/>
-        <w:spacing w:line="360" w:lineRule="auto"/>
-        <w:rPr>
-          <w:rFonts w:ascii="Times New Roman" w:hAnsi="Times New Roman" w:cs="Times New Roman"/>
-          <w:sz w:val="28"/>
-          <w:szCs w:val="28"/>
-        </w:rPr>
-      </w:pPr>
-      <w:bookmarkStart w:id="9" w:name="_Creare"/>
-      <w:bookmarkEnd w:id="9"/>
-      <w:r>
-        <w:rPr>
-          <w:rFonts w:ascii="Times New Roman" w:hAnsi="Times New Roman" w:cs="Times New Roman"/>
-          <w:sz w:val="24"/>
-          <w:szCs w:val="24"/>
-        </w:rPr>
-        <w:tab/>
-      </w:r>
-      <w:r>
-        <w:rPr>
-          <w:rFonts w:ascii="Times New Roman" w:hAnsi="Times New Roman" w:cs="Times New Roman"/>
-          <w:sz w:val="28"/>
-          <w:szCs w:val="28"/>
-        </w:rPr>
-        <w:t>Creare</w:t>
-      </w:r>
-    </w:p>
-    <w:p>
-      <w:pPr>
-        <w:spacing w:line="360" w:lineRule="auto"/>
-        <w:jc w:val="both"/>
-        <w:rPr>
-          <w:rFonts w:ascii="Times New Roman" w:hAnsi="Times New Roman" w:cs="Times New Roman"/>
-          <w:sz w:val="24"/>
-          <w:szCs w:val="24"/>
-        </w:rPr>
-      </w:pPr>
-      <w:r>
-        <w:rPr>
-          <w:rFonts w:ascii="Times New Roman" w:hAnsi="Times New Roman" w:cs="Times New Roman"/>
-          <w:sz w:val="24"/>
-          <w:szCs w:val="24"/>
-        </w:rPr>
-        <w:tab/>
-        <w:t>După apăsarea butonului</w:t>
-      </w:r>
-      <w:r>
-        <w:rPr>
-          <w:rFonts w:ascii="Times New Roman" w:hAnsi="Times New Roman" w:cs="Times New Roman"/>
-          <w:sz w:val="24"/>
-          <w:szCs w:val="24"/>
-        </w:rPr>
-        <w:t xml:space="preserve"> </w:t>
-      </w:r>
-      <w:r>
-        <w:rPr>
-          <w:rFonts w:ascii="Times New Roman" w:hAnsi="Times New Roman" w:cs="Times New Roman"/>
-          <w:b/>
-          <w:bCs/>
-          <w:sz w:val="24"/>
-          <w:szCs w:val="24"/>
-        </w:rPr>
         <w:t>“ADD A NEW SUPPLIER”</w:t>
       </w:r>
       <w:r>
@@ -3474,6 +4057,73 @@
           <w:szCs w:val="24"/>
         </w:rPr>
         <w:t xml:space="preserve">adăugarea unui nou furnizor. </w:t>
+      </w:r>
+    </w:p>
+    <w:p>
+      <w:pPr>
+        <w:spacing w:line="360" w:lineRule="auto"/>
+        <w:jc w:val="center"/>
+        <w:rPr>
+          <w:rFonts w:ascii="Times New Roman" w:hAnsi="Times New Roman" w:cs="Times New Roman"/>
+          <w:sz w:val="24"/>
+          <w:szCs w:val="24"/>
+        </w:rPr>
+      </w:pPr>
+      <w:r>
+        <w:rPr>
+          <w:rFonts w:ascii="Times New Roman" w:hAnsi="Times New Roman" w:cs="Times New Roman"/>
+          <w:noProof/>
+          <w:sz w:val="24"/>
+          <w:szCs w:val="24"/>
+        </w:rPr>
+        <w:drawing>
+          <wp:inline distT="0" distB="0" distL="0" distR="0" wp14:anchorId="0BCC6349" wp14:editId="54680D2E">
+            <wp:extent cx="2381250" cy="3905250"/>
+            <wp:effectExtent l="0" t="0" r="0" b="0"/>
+            <wp:docPr id="8" name="Picture 8"/>
+            <wp:cNvGraphicFramePr>
+              <a:graphicFrameLocks xmlns:a="http://schemas.openxmlformats.org/drawingml/2006/main" noChangeAspect="1"/>
+            </wp:cNvGraphicFramePr>
+            <a:graphic xmlns:a="http://schemas.openxmlformats.org/drawingml/2006/main">
+              <a:graphicData uri="http://schemas.openxmlformats.org/drawingml/2006/picture">
+                <pic:pic xmlns:pic="http://schemas.openxmlformats.org/drawingml/2006/picture">
+                  <pic:nvPicPr>
+                    <pic:cNvPr id="0" name="Picture 9"/>
+                    <pic:cNvPicPr>
+                      <a:picLocks noChangeAspect="1" noChangeArrowheads="1"/>
+                    </pic:cNvPicPr>
+                  </pic:nvPicPr>
+                  <pic:blipFill>
+                    <a:blip r:embed="rId14">
+                      <a:extLst>
+                        <a:ext uri="{28A0092B-C50C-407E-A947-70E740481C1C}">
+                          <a14:useLocalDpi xmlns:a14="http://schemas.microsoft.com/office/drawing/2010/main" val="0"/>
+                        </a:ext>
+                      </a:extLst>
+                    </a:blip>
+                    <a:srcRect/>
+                    <a:stretch>
+                      <a:fillRect/>
+                    </a:stretch>
+                  </pic:blipFill>
+                  <pic:spPr bwMode="auto">
+                    <a:xfrm>
+                      <a:off x="0" y="0"/>
+                      <a:ext cx="2381250" cy="3905250"/>
+                    </a:xfrm>
+                    <a:prstGeom prst="rect">
+                      <a:avLst/>
+                    </a:prstGeom>
+                    <a:noFill/>
+                    <a:ln>
+                      <a:noFill/>
+                    </a:ln>
+                  </pic:spPr>
+                </pic:pic>
+              </a:graphicData>
+            </a:graphic>
+          </wp:inline>
+        </w:drawing>
       </w:r>
     </w:p>
     <w:p>
@@ -3585,15 +4235,7 @@
           <w:sz w:val="24"/>
           <w:szCs w:val="24"/>
         </w:rPr>
-        <w:t>Toate câmpurile sunt obligatorii</w:t>
-      </w:r>
-      <w:r>
-        <w:rPr>
-          <w:rFonts w:ascii="Times New Roman" w:hAnsi="Times New Roman" w:cs="Times New Roman"/>
-          <w:sz w:val="24"/>
-          <w:szCs w:val="24"/>
-        </w:rPr>
-        <w:t xml:space="preserve">. Nu pot fi introduși mai mulți furnizori cu același nume. Pentru a finaliza procesul de creare, se apasă pe butonul </w:t>
+        <w:t xml:space="preserve">Toate câmpurile sunt obligatorii. Pentru a finaliza procesul de creare, se apasă pe butonul </w:t>
       </w:r>
       <w:r>
         <w:rPr>
@@ -3633,6 +4275,7 @@
           <w:sz w:val="28"/>
           <w:szCs w:val="28"/>
         </w:rPr>
+        <w:lastRenderedPageBreak/>
         <w:t>Editare</w:t>
       </w:r>
     </w:p>
@@ -3671,15 +4314,7 @@
           <w:sz w:val="24"/>
           <w:szCs w:val="24"/>
         </w:rPr>
-        <w:t xml:space="preserve"> se pornește ecranul cu</w:t>
-      </w:r>
-      <w:r>
-        <w:rPr>
-          <w:rFonts w:ascii="Times New Roman" w:hAnsi="Times New Roman" w:cs="Times New Roman"/>
-          <w:sz w:val="24"/>
-          <w:szCs w:val="24"/>
-        </w:rPr>
-        <w:t xml:space="preserve"> același formular ca cel de la creare, doar că va fi completat</w:t>
+        <w:t xml:space="preserve"> se pornește ecranul cu același formular ca cel de la creare, doar că va fi completat</w:t>
       </w:r>
       <w:r>
         <w:rPr>
@@ -3720,6 +4355,74 @@
           <w:szCs w:val="24"/>
         </w:rPr>
         <w:t xml:space="preserve"> Modificarea se nu realizează la nivel de factură, ci la nivel de furnizor , de exemplu: toate facturile care sunt emise de acest furnizor, vor avea ca și furnizor pe cel modificat.</w:t>
+      </w:r>
+    </w:p>
+    <w:p>
+      <w:pPr>
+        <w:spacing w:line="360" w:lineRule="auto"/>
+        <w:ind w:firstLine="720"/>
+        <w:jc w:val="center"/>
+        <w:rPr>
+          <w:rFonts w:ascii="Times New Roman" w:hAnsi="Times New Roman" w:cs="Times New Roman"/>
+          <w:sz w:val="24"/>
+          <w:szCs w:val="24"/>
+        </w:rPr>
+      </w:pPr>
+      <w:r>
+        <w:rPr>
+          <w:rFonts w:ascii="Times New Roman" w:hAnsi="Times New Roman" w:cs="Times New Roman"/>
+          <w:noProof/>
+          <w:sz w:val="24"/>
+          <w:szCs w:val="24"/>
+        </w:rPr>
+        <w:drawing>
+          <wp:inline distT="0" distB="0" distL="0" distR="0" wp14:anchorId="4A807F98" wp14:editId="16F5B881">
+            <wp:extent cx="2324100" cy="3886200"/>
+            <wp:effectExtent l="0" t="0" r="0" b="0"/>
+            <wp:docPr id="10" name="Picture 10"/>
+            <wp:cNvGraphicFramePr>
+              <a:graphicFrameLocks xmlns:a="http://schemas.openxmlformats.org/drawingml/2006/main" noChangeAspect="1"/>
+            </wp:cNvGraphicFramePr>
+            <a:graphic xmlns:a="http://schemas.openxmlformats.org/drawingml/2006/main">
+              <a:graphicData uri="http://schemas.openxmlformats.org/drawingml/2006/picture">
+                <pic:pic xmlns:pic="http://schemas.openxmlformats.org/drawingml/2006/picture">
+                  <pic:nvPicPr>
+                    <pic:cNvPr id="0" name="Picture 11"/>
+                    <pic:cNvPicPr>
+                      <a:picLocks noChangeAspect="1" noChangeArrowheads="1"/>
+                    </pic:cNvPicPr>
+                  </pic:nvPicPr>
+                  <pic:blipFill>
+                    <a:blip r:embed="rId15">
+                      <a:extLst>
+                        <a:ext uri="{28A0092B-C50C-407E-A947-70E740481C1C}">
+                          <a14:useLocalDpi xmlns:a14="http://schemas.microsoft.com/office/drawing/2010/main" val="0"/>
+                        </a:ext>
+                      </a:extLst>
+                    </a:blip>
+                    <a:srcRect/>
+                    <a:stretch>
+                      <a:fillRect/>
+                    </a:stretch>
+                  </pic:blipFill>
+                  <pic:spPr bwMode="auto">
+                    <a:xfrm>
+                      <a:off x="0" y="0"/>
+                      <a:ext cx="2324100" cy="3886200"/>
+                    </a:xfrm>
+                    <a:prstGeom prst="rect">
+                      <a:avLst/>
+                    </a:prstGeom>
+                    <a:noFill/>
+                    <a:ln>
+                      <a:noFill/>
+                    </a:ln>
+                  </pic:spPr>
+                </pic:pic>
+              </a:graphicData>
+            </a:graphic>
+          </wp:inline>
+        </w:drawing>
       </w:r>
     </w:p>
     <w:p>
@@ -3791,7 +4494,6 @@
           <w:sz w:val="32"/>
           <w:szCs w:val="32"/>
         </w:rPr>
-        <w:lastRenderedPageBreak/>
         <w:t>Filtrare facturi</w:t>
       </w:r>
       <w:bookmarkEnd w:id="11"/>
@@ -3827,6 +4529,74 @@
     <w:p>
       <w:pPr>
         <w:spacing w:line="360" w:lineRule="auto"/>
+        <w:jc w:val="center"/>
+        <w:rPr>
+          <w:rFonts w:ascii="Times New Roman" w:hAnsi="Times New Roman" w:cs="Times New Roman"/>
+          <w:sz w:val="24"/>
+          <w:szCs w:val="24"/>
+        </w:rPr>
+      </w:pPr>
+      <w:r>
+        <w:rPr>
+          <w:rFonts w:ascii="Times New Roman" w:hAnsi="Times New Roman" w:cs="Times New Roman"/>
+          <w:noProof/>
+          <w:sz w:val="24"/>
+          <w:szCs w:val="24"/>
+        </w:rPr>
+        <w:lastRenderedPageBreak/>
+        <w:drawing>
+          <wp:inline distT="0" distB="0" distL="0" distR="0" wp14:anchorId="43AB04B1" wp14:editId="403BF289">
+            <wp:extent cx="2343150" cy="3905250"/>
+            <wp:effectExtent l="0" t="0" r="0" b="0"/>
+            <wp:docPr id="11" name="Picture 11"/>
+            <wp:cNvGraphicFramePr>
+              <a:graphicFrameLocks xmlns:a="http://schemas.openxmlformats.org/drawingml/2006/main" noChangeAspect="1"/>
+            </wp:cNvGraphicFramePr>
+            <a:graphic xmlns:a="http://schemas.openxmlformats.org/drawingml/2006/main">
+              <a:graphicData uri="http://schemas.openxmlformats.org/drawingml/2006/picture">
+                <pic:pic xmlns:pic="http://schemas.openxmlformats.org/drawingml/2006/picture">
+                  <pic:nvPicPr>
+                    <pic:cNvPr id="0" name="Picture 12"/>
+                    <pic:cNvPicPr>
+                      <a:picLocks noChangeAspect="1" noChangeArrowheads="1"/>
+                    </pic:cNvPicPr>
+                  </pic:nvPicPr>
+                  <pic:blipFill>
+                    <a:blip r:embed="rId16">
+                      <a:extLst>
+                        <a:ext uri="{28A0092B-C50C-407E-A947-70E740481C1C}">
+                          <a14:useLocalDpi xmlns:a14="http://schemas.microsoft.com/office/drawing/2010/main" val="0"/>
+                        </a:ext>
+                      </a:extLst>
+                    </a:blip>
+                    <a:srcRect/>
+                    <a:stretch>
+                      <a:fillRect/>
+                    </a:stretch>
+                  </pic:blipFill>
+                  <pic:spPr bwMode="auto">
+                    <a:xfrm>
+                      <a:off x="0" y="0"/>
+                      <a:ext cx="2343150" cy="3905250"/>
+                    </a:xfrm>
+                    <a:prstGeom prst="rect">
+                      <a:avLst/>
+                    </a:prstGeom>
+                    <a:noFill/>
+                    <a:ln>
+                      <a:noFill/>
+                    </a:ln>
+                  </pic:spPr>
+                </pic:pic>
+              </a:graphicData>
+            </a:graphic>
+          </wp:inline>
+        </w:drawing>
+      </w:r>
+    </w:p>
+    <w:p>
+      <w:pPr>
+        <w:spacing w:line="360" w:lineRule="auto"/>
         <w:jc w:val="both"/>
         <w:rPr>
           <w:rFonts w:ascii="Times New Roman" w:hAnsi="Times New Roman" w:cs="Times New Roman"/>
@@ -3851,17 +4621,7 @@
           <w:sz w:val="24"/>
           <w:szCs w:val="24"/>
         </w:rPr>
-        <w:t>“FILTER”</w:t>
-      </w:r>
-      <w:r>
-        <w:rPr>
-          <w:rFonts w:ascii="Times New Roman" w:hAnsi="Times New Roman" w:cs="Times New Roman"/>
-          <w:b/>
-          <w:bCs/>
-          <w:sz w:val="24"/>
-          <w:szCs w:val="24"/>
-        </w:rPr>
-        <w:t xml:space="preserve">, </w:t>
+        <w:t xml:space="preserve">“FILTER”, </w:t>
       </w:r>
       <w:r>
         <w:rPr>
@@ -3925,23 +4685,7 @@
           <w:sz w:val="24"/>
           <w:szCs w:val="24"/>
         </w:rPr>
-        <w:t xml:space="preserve">Prețul maxim; (dacă nu este menționat, este implicit </w:t>
-      </w:r>
-      <w:r>
-        <w:rPr>
-          <w:rFonts w:ascii="Times New Roman" w:hAnsi="Times New Roman" w:cs="Times New Roman"/>
-          <w:sz w:val="24"/>
-          <w:szCs w:val="24"/>
-        </w:rPr>
-        <w:t>999999999</w:t>
-      </w:r>
-      <w:r>
-        <w:rPr>
-          <w:rFonts w:ascii="Times New Roman" w:hAnsi="Times New Roman" w:cs="Times New Roman"/>
-          <w:sz w:val="24"/>
-          <w:szCs w:val="24"/>
-        </w:rPr>
-        <w:t>)</w:t>
+        <w:t>Prețul maxim; (dacă nu este menționat, este implicit 999999999)</w:t>
       </w:r>
     </w:p>
     <w:p>
@@ -4042,6 +4786,75 @@
       <w:pPr>
         <w:spacing w:line="360" w:lineRule="auto"/>
         <w:ind w:firstLine="720"/>
+        <w:jc w:val="center"/>
+        <w:rPr>
+          <w:rFonts w:ascii="Times New Roman" w:hAnsi="Times New Roman" w:cs="Times New Roman"/>
+          <w:sz w:val="24"/>
+          <w:szCs w:val="24"/>
+        </w:rPr>
+      </w:pPr>
+      <w:r>
+        <w:rPr>
+          <w:rFonts w:ascii="Times New Roman" w:hAnsi="Times New Roman" w:cs="Times New Roman"/>
+          <w:noProof/>
+          <w:sz w:val="24"/>
+          <w:szCs w:val="24"/>
+        </w:rPr>
+        <w:lastRenderedPageBreak/>
+        <w:drawing>
+          <wp:inline distT="0" distB="0" distL="0" distR="0" wp14:anchorId="2FDE270C" wp14:editId="43CC169C">
+            <wp:extent cx="2362200" cy="3895725"/>
+            <wp:effectExtent l="0" t="0" r="0" b="9525"/>
+            <wp:docPr id="12" name="Picture 12"/>
+            <wp:cNvGraphicFramePr>
+              <a:graphicFrameLocks xmlns:a="http://schemas.openxmlformats.org/drawingml/2006/main" noChangeAspect="1"/>
+            </wp:cNvGraphicFramePr>
+            <a:graphic xmlns:a="http://schemas.openxmlformats.org/drawingml/2006/main">
+              <a:graphicData uri="http://schemas.openxmlformats.org/drawingml/2006/picture">
+                <pic:pic xmlns:pic="http://schemas.openxmlformats.org/drawingml/2006/picture">
+                  <pic:nvPicPr>
+                    <pic:cNvPr id="0" name="Picture 13"/>
+                    <pic:cNvPicPr>
+                      <a:picLocks noChangeAspect="1" noChangeArrowheads="1"/>
+                    </pic:cNvPicPr>
+                  </pic:nvPicPr>
+                  <pic:blipFill>
+                    <a:blip r:embed="rId17">
+                      <a:extLst>
+                        <a:ext uri="{28A0092B-C50C-407E-A947-70E740481C1C}">
+                          <a14:useLocalDpi xmlns:a14="http://schemas.microsoft.com/office/drawing/2010/main" val="0"/>
+                        </a:ext>
+                      </a:extLst>
+                    </a:blip>
+                    <a:srcRect/>
+                    <a:stretch>
+                      <a:fillRect/>
+                    </a:stretch>
+                  </pic:blipFill>
+                  <pic:spPr bwMode="auto">
+                    <a:xfrm>
+                      <a:off x="0" y="0"/>
+                      <a:ext cx="2362200" cy="3895725"/>
+                    </a:xfrm>
+                    <a:prstGeom prst="rect">
+                      <a:avLst/>
+                    </a:prstGeom>
+                    <a:noFill/>
+                    <a:ln>
+                      <a:noFill/>
+                    </a:ln>
+                  </pic:spPr>
+                </pic:pic>
+              </a:graphicData>
+            </a:graphic>
+          </wp:inline>
+        </w:drawing>
+      </w:r>
+    </w:p>
+    <w:p>
+      <w:pPr>
+        <w:spacing w:line="360" w:lineRule="auto"/>
+        <w:ind w:firstLine="720"/>
         <w:jc w:val="both"/>
         <w:rPr>
           <w:rFonts w:ascii="Times New Roman" w:hAnsi="Times New Roman" w:cs="Times New Roman"/>
@@ -4199,7 +5012,7 @@
         </w:rPr>
         <w:t xml:space="preserve">Imagini/iconițe: </w:t>
       </w:r>
-      <w:hyperlink r:id="rId6" w:history="1">
+      <w:hyperlink r:id="rId18" w:history="1">
         <w:r>
           <w:rPr>
             <w:rStyle w:val="Hyperlink"/>
@@ -4245,7 +5058,7 @@
         </w:rPr>
         <w:t xml:space="preserve">: </w:t>
       </w:r>
-      <w:hyperlink r:id="rId7" w:history="1">
+      <w:hyperlink r:id="rId19" w:history="1">
         <w:r>
           <w:rPr>
             <w:rStyle w:val="Hyperlink"/>
@@ -4312,7 +5125,7 @@
         <v:path o:extrusionok="f" gradientshapeok="t" o:connecttype="rect"/>
         <o:lock v:ext="edit" aspectratio="t"/>
       </v:shapetype>
-      <v:shape id="_x0000_i1827" type="#_x0000_t75" style="width:11.25pt;height:11.25pt" o:bullet="t">
+      <v:shape id="_x0000_i1155" type="#_x0000_t75" style="width:11.25pt;height:11.25pt" o:bullet="t">
         <v:imagedata r:id="rId1" o:title="msoA467"/>
       </v:shape>
     </w:pict>

</xml_diff>